<commit_message>
Muestra nombre del mes
</commit_message>
<xml_diff>
--- a/ReporteInvestigador/Documentos/559412.docx
+++ b/ReporteInvestigador/Documentos/559412.docx
@@ -128,31 +128,13 @@
         <w:rPr>
           <w:lang w:val="es-MX"/>
         </w:rPr>
-        <w:t xml:space="preserve"> 13</w:t>
-      </w:r>
-      <w:r>
-        <w:rPr>
-          <w:lang w:val="es-MX"/>
-        </w:rPr>
-        <w:t xml:space="preserve"> de </w:t>
-      </w:r>
-      <w:r>
-        <w:rPr>
-          <w:lang w:val="es-MX"/>
-        </w:rPr>
-        <w:t xml:space="preserve">12</w:t>
-      </w:r>
-      <w:r>
-        <w:rPr>
-          <w:lang w:val="es-MX"/>
-        </w:rPr>
-        <w:t xml:space="preserve"> de </w:t>
-      </w:r>
-      <w:r>
-        <w:rPr>
-          <w:lang w:val="es-MX"/>
-        </w:rPr>
-        <w:t xml:space="preserve">2022</w:t>
+        <w:t xml:space="preserve"> 15</w:t>
+      </w:r>
+      <w:r>
+        <w:rPr>
+          <w:lang w:val="es-MX"/>
+        </w:rPr>
+        <w:t xml:space="preserve"> de diciembre de 2022</w:t>
       </w:r>
     </w:p>
     <w:p>
@@ -173,7 +155,7 @@
         <w:rPr>
           <w:lang w:val="es-MX"/>
         </w:rPr>
-        <w:t xml:space="preserve"> LIBERTY SEGUROS S.A</w:t>
+        <w:t xml:space="preserve"> LA PREVISORA S.A.</w:t>
       </w:r>
       <w:r>
         <w:rPr>
@@ -200,7 +182,7 @@
         <w:rPr>
           <w:lang w:val="es-MX"/>
         </w:rPr>
-        <w:t xml:space="preserve"> 15</w:t>
+        <w:t xml:space="preserve"> 16</w:t>
       </w:r>
       <w:r>
         <w:rPr>
@@ -248,7 +230,7 @@
         <w:rPr>
           <w:lang w:val="es-MX"/>
         </w:rPr>
-        <w:t xml:space="preserve">12:00</w:t>
+        <w:t xml:space="preserve">11:20</w:t>
       </w:r>
       <w:r>
         <w:rPr>
@@ -486,7 +468,7 @@
         <w:rPr>
           <w:lang w:val="es-MX"/>
         </w:rPr>
-        <w:t xml:space="preserve">: CARLOS EDUARDO GUERRA ARIZA.</w:t>
+        <w:t xml:space="preserve">: PEDRO DAZA.</w:t>
       </w:r>
     </w:p>
     <w:p>
@@ -513,7 +495,7 @@
         <w:rPr>
           <w:lang w:val="es-MX"/>
         </w:rPr>
-        <w:t xml:space="preserve">72675234.</w:t>
+        <w:t xml:space="preserve">72654321.</w:t>
       </w:r>
     </w:p>
     <w:p>
@@ -547,7 +529,7 @@
         <w:rPr>
           <w:lang w:val="es-MX"/>
         </w:rPr>
-        <w:t xml:space="preserve">LA PREVISORA.</w:t>
+        <w:t xml:space="preserve">SURA.</w:t>
       </w:r>
     </w:p>
     <w:p>
@@ -674,7 +656,7 @@
         <w:rPr>
           <w:lang w:val="es-MX"/>
         </w:rPr>
-        <w:t xml:space="preserve">: 13/12/2022.</w:t>
+        <w:t xml:space="preserve">: 15/12/2022.</w:t>
       </w:r>
     </w:p>
     <w:p>
@@ -910,7 +892,27 @@
               <w:sz w:val="18"/>
               <w:szCs w:val="18"/>
             </w:rPr>
-            <w:t xml:space="preserve">REPORTE A INVESTIGADORES</w:t>
+            <w:t xml:space="preserve">REPORTE </w:t>
+          </w:r>
+          <w:r>
+            <w:rPr>
+              <w:rFonts w:ascii="Times New Roman" w:hAnsi="Times New Roman" w:cs="Times New Roman"/>
+              <w:b/>
+              <w:bCs/>
+              <w:sz w:val="18"/>
+              <w:szCs w:val="18"/>
+            </w:rPr>
+            <w:t xml:space="preserve">A</w:t>
+          </w:r>
+          <w:r>
+            <w:rPr>
+              <w:rFonts w:ascii="Times New Roman" w:hAnsi="Times New Roman" w:cs="Times New Roman"/>
+              <w:b/>
+              <w:bCs/>
+              <w:sz w:val="18"/>
+              <w:szCs w:val="18"/>
+            </w:rPr>
+            <w:t xml:space="preserve"> INVESTIGADORES</w:t>
           </w:r>
         </w:p>
       </w:tc>
@@ -1014,7 +1016,15 @@
               <w:sz w:val="18"/>
               <w:szCs w:val="18"/>
             </w:rPr>
-            <w:t xml:space="preserve">Versión:</w:t>
+            <w:t xml:space="preserve">Versión</w:t>
+          </w:r>
+          <w:r>
+            <w:rPr>
+              <w:rFonts w:ascii="Times New Roman" w:hAnsi="Times New Roman" w:cs="Times New Roman"/>
+              <w:sz w:val="18"/>
+              <w:szCs w:val="18"/>
+            </w:rPr>
+            <w:t xml:space="preserve">:</w:t>
           </w:r>
         </w:p>
       </w:tc>
@@ -1105,7 +1115,31 @@
               <w:sz w:val="18"/>
               <w:szCs w:val="18"/>
             </w:rPr>
-            <w:t xml:space="preserve">Vigencia desde:</w:t>
+            <w:t xml:space="preserve">Vigencia</w:t>
+          </w:r>
+          <w:r>
+            <w:rPr>
+              <w:rFonts w:ascii="Times New Roman" w:hAnsi="Times New Roman" w:cs="Times New Roman"/>
+              <w:sz w:val="18"/>
+              <w:szCs w:val="18"/>
+            </w:rPr>
+            <w:t xml:space="preserve"> </w:t>
+          </w:r>
+          <w:r>
+            <w:rPr>
+              <w:rFonts w:ascii="Times New Roman" w:hAnsi="Times New Roman" w:cs="Times New Roman"/>
+              <w:sz w:val="18"/>
+              <w:szCs w:val="18"/>
+            </w:rPr>
+            <w:t xml:space="preserve">desde</w:t>
+          </w:r>
+          <w:r>
+            <w:rPr>
+              <w:rFonts w:ascii="Times New Roman" w:hAnsi="Times New Roman" w:cs="Times New Roman"/>
+              <w:sz w:val="18"/>
+              <w:szCs w:val="18"/>
+            </w:rPr>
+            <w:t xml:space="preserve">:</w:t>
           </w:r>
         </w:p>
       </w:tc>
@@ -1182,7 +1216,15 @@
               <w:sz w:val="18"/>
               <w:szCs w:val="18"/>
             </w:rPr>
-            <w:t xml:space="preserve">Página:</w:t>
+            <w:t xml:space="preserve">Página</w:t>
+          </w:r>
+          <w:r>
+            <w:rPr>
+              <w:rFonts w:ascii="Times New Roman" w:hAnsi="Times New Roman" w:cs="Times New Roman"/>
+              <w:sz w:val="18"/>
+              <w:szCs w:val="18"/>
+            </w:rPr>
+            <w:t xml:space="preserve">:</w:t>
           </w:r>
         </w:p>
       </w:tc>

</xml_diff>